<commit_message>
Changed code to switch Pos and Neg Richness Changes Through Time
</commit_message>
<xml_diff>
--- a/text/Diversity through Time.docx
+++ b/text/Diversity through Time.docx
@@ -74,7 +74,15 @@
         <w:t>RichnessSampSizeThruTime-all.pdf</w:t>
       </w:r>
       <w:r>
-        <w:t>).  Some periods of increasing diversity (18-10.5, 3-0), some periods of decreasing diversity (10.5-3). At no time is diversity stable.</w:t>
+        <w:t xml:space="preserve">).  </w:t>
+      </w:r>
+      <w:proofErr w:type="gramStart"/>
+      <w:r>
+        <w:t>Some periods of increasing diversity (18-10.5, 3-0), some periods of decreasing diversity (10.5-3).</w:t>
+      </w:r>
+      <w:proofErr w:type="gramEnd"/>
+      <w:r>
+        <w:t xml:space="preserve"> At no time is diversity stable.</w:t>
       </w:r>
     </w:p>
     <w:p>
@@ -165,7 +173,17 @@
     </w:p>
     <w:p>
       <w:r>
-        <w:t>If diversity is influenced by climate-driven migration, most colonizations will come from similar direction and more extirpations will go in similar direction</w:t>
+        <w:t xml:space="preserve">If diversity is influenced by climate-driven migration, most </w:t>
+      </w:r>
+      <w:proofErr w:type="spellStart"/>
+      <w:proofErr w:type="gramStart"/>
+      <w:r>
+        <w:t>colonizations</w:t>
+      </w:r>
+      <w:proofErr w:type="spellEnd"/>
+      <w:proofErr w:type="gramEnd"/>
+      <w:r>
+        <w:t xml:space="preserve"> will come from similar direction and more extirpations will go in similar direction</w:t>
       </w:r>
     </w:p>
     <w:p>
@@ -228,45 +246,113 @@
     <w:p>
       <w:r>
         <w:lastRenderedPageBreak/>
-        <w:t>Are there differences in the timing of increases and decreases?  E.g., sites that go back farther in time, into glacial periods, may be more likely to show negative slopes (increases in div) because started out with few species.</w:t>
-      </w:r>
-    </w:p>
-    <w:p>
-      <w:r>
-        <w:t>Sites that start in the Holocene may be either neutral or positive slopes (decreases in diversity)</w:t>
-      </w:r>
-      <w:r>
-        <w:t>.</w:t>
-      </w:r>
-    </w:p>
-    <w:p>
-      <w:r>
-        <w:t xml:space="preserve">Try: segmented regression.  For those sites that extend beyond 10,500 (break point in mean richness), see if there is a break point and if so, at what year. </w:t>
-      </w:r>
-    </w:p>
-    <w:p/>
-    <w:p>
-      <w:r>
-        <w:t>Why are sites losing species?</w:t>
-      </w:r>
-    </w:p>
-    <w:p>
-      <w:r>
-        <w:t>And is climate change related to increases or decreases?</w:t>
-      </w:r>
-    </w:p>
-    <w:p>
-      <w:r>
-        <w:t>Are increases or decreases related to starting richness or regional richness?</w:t>
-      </w:r>
-    </w:p>
-    <w:p>
-      <w:r>
-        <w:t>For locations with adjacent sites showing opposite patterns, does their temporal extent differ?</w:t>
+        <w:t>Are there differences in the timing of increases and decreases?  E.g., sites that go back farther in time, into glacial perio</w:t>
       </w:r>
       <w:bookmarkStart w:id="0" w:name="_GoBack"/>
       <w:bookmarkEnd w:id="0"/>
-    </w:p>
+      <w:r>
+        <w:t>ds, may be more likely to show negative slopes (increases in div) because started out with few species.</w:t>
+      </w:r>
+    </w:p>
+    <w:p>
+      <w:r>
+        <w:t>Sites that start in the Holocene may be either neutral or positive slopes (decreases in diversity)</w:t>
+      </w:r>
+      <w:r>
+        <w:t>.</w:t>
+      </w:r>
+    </w:p>
+    <w:p>
+      <w:r>
+        <w:t xml:space="preserve">Try: segmented regression.  For those sites that extend beyond 10,500 (break point in mean richness), see if there is a break point and if so, at what year. </w:t>
+      </w:r>
+    </w:p>
+    <w:p/>
+    <w:p>
+      <w:r>
+        <w:t>W</w:t>
+      </w:r>
+      <w:r>
+        <w:t>hy are sites losing species?</w:t>
+      </w:r>
+    </w:p>
+    <w:p>
+      <w:r>
+        <w:t>And is climate change related to increases or decreases?</w:t>
+      </w:r>
+    </w:p>
+    <w:p>
+      <w:r>
+        <w:t>Are increases or decreases related to starting richness or regional richness?</w:t>
+      </w:r>
+    </w:p>
+    <w:p>
+      <w:r>
+        <w:t>For locations with adjacent sites showing opposite patterns, does their temporal extent differ?</w:t>
+      </w:r>
+    </w:p>
+    <w:p/>
+    <w:p>
+      <w:pPr>
+        <w:widowControl w:val="0"/>
+        <w:autoSpaceDE w:val="0"/>
+        <w:autoSpaceDN w:val="0"/>
+        <w:adjustRightInd w:val="0"/>
+        <w:spacing w:after="240"/>
+        <w:rPr>
+          <w:color w:val="auto"/>
+        </w:rPr>
+      </w:pPr>
+      <w:r>
+        <w:rPr>
+          <w:b/>
+          <w:bCs/>
+          <w:color w:val="010101"/>
+        </w:rPr>
+        <w:t>Question 1: Is pollen richness stable through time?</w:t>
+      </w:r>
+    </w:p>
+    <w:p>
+      <w:pPr>
+        <w:widowControl w:val="0"/>
+        <w:autoSpaceDE w:val="0"/>
+        <w:autoSpaceDN w:val="0"/>
+        <w:adjustRightInd w:val="0"/>
+        <w:spacing w:after="240"/>
+        <w:rPr>
+          <w:color w:val="auto"/>
+        </w:rPr>
+      </w:pPr>
+      <w:r>
+        <w:rPr>
+          <w:b/>
+          <w:bCs/>
+          <w:color w:val="010101"/>
+        </w:rPr>
+        <w:t>Question 2: Are changes in pollen richness related to climate changes?</w:t>
+      </w:r>
+    </w:p>
+    <w:p>
+      <w:pPr>
+        <w:widowControl w:val="0"/>
+        <w:autoSpaceDE w:val="0"/>
+        <w:autoSpaceDN w:val="0"/>
+        <w:adjustRightInd w:val="0"/>
+        <w:spacing w:after="240"/>
+        <w:rPr>
+          <w:color w:val="auto"/>
+        </w:rPr>
+      </w:pPr>
+      <w:r>
+        <w:rPr>
+          <w:b/>
+          <w:bCs/>
+          <w:color w:val="010101"/>
+        </w:rPr>
+        <w:t>Question 3: Are there spatial patterns to pollen richness change?</w:t>
+      </w:r>
+    </w:p>
+    <w:p/>
     <w:p/>
     <w:p/>
     <w:sectPr>

</xml_diff>

<commit_message>
Progress on code...mainly data exploration.
</commit_message>
<xml_diff>
--- a/text/Diversity through Time.docx
+++ b/text/Diversity through Time.docx
@@ -91,27 +91,7 @@
           <w:szCs w:val="22"/>
           <w:lang w:eastAsia="en-US"/>
         </w:rPr>
-        <w:t xml:space="preserve">Understanding mechanisms of biodiversity change is important given the many factors that may influence future biodiversity. To provide a </w:t>
-      </w:r>
-      <w:proofErr w:type="gramStart"/>
-      <w:r>
-        <w:rPr>
-          <w:color w:val="222222"/>
-          <w:sz w:val="22"/>
-          <w:szCs w:val="22"/>
-          <w:lang w:eastAsia="en-US"/>
-        </w:rPr>
-        <w:t>long term</w:t>
-      </w:r>
-      <w:proofErr w:type="gramEnd"/>
-      <w:r>
-        <w:rPr>
-          <w:color w:val="222222"/>
-          <w:sz w:val="22"/>
-          <w:szCs w:val="22"/>
-          <w:lang w:eastAsia="en-US"/>
-        </w:rPr>
-        <w:t xml:space="preserve"> context for recent biodiversity changes, I investigate links between local biodiversity and environmental change over the past 21,000 years. </w:t>
+        <w:t xml:space="preserve">Understanding mechanisms of biodiversity change is important given the many factors that may influence future biodiversity. To provide a long term context for recent biodiversity changes, I investigate links between local biodiversity and environmental change over the past 21,000 years. </w:t>
       </w:r>
     </w:p>
     <w:p>
@@ -185,53 +165,7 @@
           <w:sz w:val="22"/>
           <w:szCs w:val="22"/>
         </w:rPr>
-        <w:t>Our expectation is that richness will accumulate in the late Pleistocene</w:t>
-      </w:r>
-      <w:bookmarkStart w:id="0" w:name="_GoBack"/>
-      <w:bookmarkEnd w:id="0"/>
-      <w:r>
-        <w:rPr>
-          <w:color w:val="auto"/>
-          <w:sz w:val="22"/>
-          <w:szCs w:val="22"/>
-        </w:rPr>
-        <w:t xml:space="preserve"> (at least in glaciated terrain), as taxa respond to environmental change following </w:t>
-      </w:r>
-      <w:proofErr w:type="spellStart"/>
-      <w:r>
-        <w:rPr>
-          <w:color w:val="auto"/>
-          <w:sz w:val="22"/>
-          <w:szCs w:val="22"/>
-        </w:rPr>
-        <w:t>deglaciation</w:t>
-      </w:r>
-      <w:proofErr w:type="spellEnd"/>
-      <w:r>
-        <w:rPr>
-          <w:color w:val="auto"/>
-          <w:sz w:val="22"/>
-          <w:szCs w:val="22"/>
-        </w:rPr>
-        <w:t xml:space="preserve">. Whether richness levels off or continues to increase through the Holocene, and whether richness increases or decreases at </w:t>
-      </w:r>
-      <w:proofErr w:type="spellStart"/>
-      <w:r>
-        <w:rPr>
-          <w:color w:val="auto"/>
-          <w:sz w:val="22"/>
-          <w:szCs w:val="22"/>
-        </w:rPr>
-        <w:t>unglaciated</w:t>
-      </w:r>
-      <w:proofErr w:type="spellEnd"/>
-      <w:r>
-        <w:rPr>
-          <w:color w:val="auto"/>
-          <w:sz w:val="22"/>
-          <w:szCs w:val="22"/>
-        </w:rPr>
-        <w:t xml:space="preserve"> sites, are open questions.</w:t>
+        <w:t>Our expectation is that richness will accumulate in the late Pleistocene (at least in glaciated terrain), as taxa respond to environmental change following deglaciation. Whether richness levels off or continues to increase through the Holocene, and whether richness increases or decreases at unglaciated sites, are open questions.</w:t>
       </w:r>
     </w:p>
     <w:p>
@@ -442,23 +376,7 @@
           <w:sz w:val="22"/>
           <w:szCs w:val="22"/>
         </w:rPr>
-        <w:t xml:space="preserve">Data assembly: We assembled records of fossil pollen genera from lake sediment cores in eastern North America using the </w:t>
-      </w:r>
-      <w:proofErr w:type="spellStart"/>
-      <w:r>
-        <w:rPr>
-          <w:sz w:val="22"/>
-          <w:szCs w:val="22"/>
-        </w:rPr>
-        <w:t>Neotoma</w:t>
-      </w:r>
-      <w:proofErr w:type="spellEnd"/>
-      <w:r>
-        <w:rPr>
-          <w:sz w:val="22"/>
-          <w:szCs w:val="22"/>
-        </w:rPr>
-        <w:t xml:space="preserve"> Paleoecology Database (www.neotomadb.org) (Figure 1). We relied on the dataset of fossil pollen sites assembled by Blois et al. (2013) and further refined by Maguire et al. (in prep).</w:t>
+        <w:t>Data assembly: We assembled records of fossil pollen genera from lake sediment cores in eastern North America using the Neotoma Paleoecology Database (www.neotomadb.org) (Figure 1). We relied on the dataset of fossil pollen sites assembled by Blois et al. (2013) and further refined by Maguire et al. (in prep).</w:t>
       </w:r>
       <w:r>
         <w:rPr>
@@ -472,39 +390,7 @@
           <w:sz w:val="22"/>
           <w:szCs w:val="22"/>
         </w:rPr>
-        <w:t xml:space="preserve">Age models for each site </w:t>
-      </w:r>
-      <w:proofErr w:type="gramStart"/>
-      <w:r>
-        <w:rPr>
-          <w:sz w:val="22"/>
-          <w:szCs w:val="22"/>
-        </w:rPr>
-        <w:t>were</w:t>
-      </w:r>
-      <w:proofErr w:type="gramEnd"/>
-      <w:r>
-        <w:rPr>
-          <w:sz w:val="22"/>
-          <w:szCs w:val="22"/>
-        </w:rPr>
-        <w:t xml:space="preserve"> based on Blois et al. (2011). Fossil pollen data were calculated as the abundance of each genus, relative to the total genus sum at each site; these data were then converted to presence-absence if they passed the 5% relative abundance threshold, based on the maximum abundance of the genus across sites in the present day (the optimal pollen abundance threshold determined by Nieto-</w:t>
-      </w:r>
-      <w:proofErr w:type="spellStart"/>
-      <w:r>
-        <w:rPr>
-          <w:sz w:val="22"/>
-          <w:szCs w:val="22"/>
-        </w:rPr>
-        <w:t>Lugilde</w:t>
-      </w:r>
-      <w:proofErr w:type="spellEnd"/>
-      <w:r>
-        <w:rPr>
-          <w:sz w:val="22"/>
-          <w:szCs w:val="22"/>
-        </w:rPr>
-        <w:t xml:space="preserve"> et al. (</w:t>
+        <w:t>Age models for each site were based on Blois et al. (2011). Fossil pollen data were calculated as the abundance of each genus, relative to the total genus sum at each site; these data were then converted to presence-absence if they passed the 5% relative abundance threshold, based on the maximum abundance of the genus across sites in the present day (the optimal pollen abundance threshold determined by Nieto-Lugilde et al. (</w:t>
       </w:r>
       <w:r>
         <w:rPr>
@@ -527,109 +413,244 @@
         </w:rPr>
         <w:t xml:space="preserve"> </w:t>
       </w:r>
-    </w:p>
-    <w:p>
-      <w:pPr>
-        <w:rPr>
-          <w:sz w:val="22"/>
-          <w:szCs w:val="22"/>
-        </w:rPr>
-      </w:pPr>
-    </w:p>
-    <w:p>
-      <w:pPr>
-        <w:rPr>
-          <w:sz w:val="22"/>
-          <w:szCs w:val="22"/>
-        </w:rPr>
-      </w:pPr>
-      <w:r>
-        <w:rPr>
-          <w:sz w:val="22"/>
-          <w:szCs w:val="22"/>
-        </w:rPr>
-        <w:lastRenderedPageBreak/>
-        <w:t xml:space="preserve">Richness patterns: We use genus-level richness as a rough proxy for species richness or diversity. We de- </w:t>
-      </w:r>
-      <w:proofErr w:type="spellStart"/>
-      <w:r>
-        <w:rPr>
-          <w:sz w:val="22"/>
-          <w:szCs w:val="22"/>
-        </w:rPr>
-        <w:t>termined</w:t>
-      </w:r>
-      <w:proofErr w:type="spellEnd"/>
-      <w:r>
-        <w:rPr>
-          <w:sz w:val="22"/>
-          <w:szCs w:val="22"/>
-        </w:rPr>
-        <w:t xml:space="preserve"> mean pollen richness across sites for every 1,000 years from 21,000 years ago to the present (Figure 2), richness change at each site through time, and which specific taxa were added or subtracted from each site at each time step. We compared these metrics to the magnitude of temperature change at each site (Figure 3) based on downscaled CCSM3 </w:t>
-      </w:r>
-      <w:proofErr w:type="spellStart"/>
-      <w:r>
-        <w:rPr>
-          <w:sz w:val="22"/>
-          <w:szCs w:val="22"/>
-        </w:rPr>
-        <w:t>paleoclimate</w:t>
-      </w:r>
-      <w:proofErr w:type="spellEnd"/>
-      <w:r>
-        <w:rPr>
-          <w:sz w:val="22"/>
-          <w:szCs w:val="22"/>
-        </w:rPr>
-        <w:t xml:space="preserve"> simulations (Liu et al. 2009, Lorenz et al. </w:t>
-      </w:r>
-      <w:proofErr w:type="spellStart"/>
-      <w:r>
-        <w:rPr>
-          <w:sz w:val="22"/>
-          <w:szCs w:val="22"/>
-        </w:rPr>
-        <w:t>unpub</w:t>
-      </w:r>
-      <w:proofErr w:type="spellEnd"/>
-      <w:r>
-        <w:rPr>
-          <w:sz w:val="22"/>
-          <w:szCs w:val="22"/>
-        </w:rPr>
-        <w:t>), and to the location of the site relative to the ‘range’ centroid of the genus (Figure 4).</w:t>
-      </w:r>
-    </w:p>
-    <w:p>
-      <w:pPr>
-        <w:rPr>
-          <w:sz w:val="22"/>
-          <w:szCs w:val="22"/>
-        </w:rPr>
-      </w:pPr>
-    </w:p>
-    <w:p>
-      <w:pPr>
-        <w:rPr>
-          <w:sz w:val="22"/>
-          <w:szCs w:val="22"/>
-        </w:rPr>
-      </w:pPr>
-      <w:proofErr w:type="gramStart"/>
-      <w:r>
-        <w:rPr>
-          <w:sz w:val="22"/>
-          <w:szCs w:val="22"/>
-        </w:rPr>
-        <w:t>Significance of change was determined by a linear model between richness and time at each site</w:t>
-      </w:r>
-      <w:proofErr w:type="gramEnd"/>
-      <w:r>
-        <w:rPr>
-          <w:sz w:val="22"/>
-          <w:szCs w:val="22"/>
-        </w:rPr>
-        <w:t>. The shading of the icon indicates the oldest age of the time series of pollen richness.</w:t>
+      <w:r>
+        <w:rPr>
+          <w:sz w:val="22"/>
+          <w:szCs w:val="22"/>
+        </w:rPr>
+        <w:t xml:space="preserve"> We restricted analyses to sites with at least </w:t>
+      </w:r>
+      <w:commentRangeStart w:id="0"/>
+      <w:r>
+        <w:rPr>
+          <w:sz w:val="22"/>
+          <w:szCs w:val="22"/>
+        </w:rPr>
+        <w:t>six pollen samples</w:t>
+      </w:r>
+      <w:commentRangeEnd w:id="0"/>
+      <w:r>
+        <w:rPr>
+          <w:rStyle w:val="CommentReference"/>
+        </w:rPr>
+        <w:commentReference w:id="0"/>
+      </w:r>
+      <w:r>
+        <w:rPr>
+          <w:sz w:val="22"/>
+          <w:szCs w:val="22"/>
+        </w:rPr>
+        <w:t xml:space="preserve">. </w:t>
+      </w:r>
+    </w:p>
+    <w:p>
+      <w:pPr>
+        <w:rPr>
+          <w:sz w:val="22"/>
+          <w:szCs w:val="22"/>
+        </w:rPr>
+      </w:pPr>
+    </w:p>
+    <w:p>
+      <w:pPr>
+        <w:rPr>
+          <w:sz w:val="22"/>
+          <w:szCs w:val="22"/>
+        </w:rPr>
+      </w:pPr>
+      <w:r>
+        <w:rPr>
+          <w:sz w:val="22"/>
+          <w:szCs w:val="22"/>
+        </w:rPr>
+        <w:t>Richness patterns: We use genus-level richness as a rough proxy for specie</w:t>
+      </w:r>
+      <w:r>
+        <w:rPr>
+          <w:sz w:val="22"/>
+          <w:szCs w:val="22"/>
+        </w:rPr>
+        <w:t xml:space="preserve">s richness or diversity. </w:t>
+      </w:r>
+      <w:r>
+        <w:rPr>
+          <w:sz w:val="22"/>
+          <w:szCs w:val="22"/>
+        </w:rPr>
+        <w:t xml:space="preserve">We first calculated genus richness at each site for each </w:t>
+      </w:r>
+      <w:r>
+        <w:rPr>
+          <w:sz w:val="22"/>
+          <w:szCs w:val="22"/>
+        </w:rPr>
+        <w:t xml:space="preserve">sampled time slice, then </w:t>
+      </w:r>
+      <w:r>
+        <w:rPr>
+          <w:sz w:val="22"/>
+          <w:szCs w:val="22"/>
+        </w:rPr>
+        <w:t>calculated mean genus richness across all sites for every 5</w:t>
+      </w:r>
+      <w:r>
+        <w:rPr>
+          <w:sz w:val="22"/>
+          <w:szCs w:val="22"/>
+        </w:rPr>
+        <w:t>00 years from 21,000 years ago to the present (Figure 2)</w:t>
+      </w:r>
+      <w:r>
+        <w:rPr>
+          <w:sz w:val="22"/>
+          <w:szCs w:val="22"/>
+        </w:rPr>
+        <w:t>. There was no relationship between genus richness</w:t>
+      </w:r>
+      <w:r>
+        <w:rPr>
+          <w:sz w:val="22"/>
+          <w:szCs w:val="22"/>
+        </w:rPr>
+        <w:t xml:space="preserve"> and sample size through time. </w:t>
+      </w:r>
+      <w:r>
+        <w:rPr>
+          <w:sz w:val="22"/>
+          <w:szCs w:val="22"/>
+        </w:rPr>
+        <w:t xml:space="preserve">We then determined the site richness trajectory—that is, whether richness increased or decreased at the site through time.  We fit a simple linear model through the richness values and stored both the slope and p-value. </w:t>
+      </w:r>
+      <w:bookmarkStart w:id="1" w:name="_GoBack"/>
+      <w:bookmarkEnd w:id="1"/>
+    </w:p>
+    <w:p>
+      <w:pPr>
+        <w:rPr>
+          <w:sz w:val="22"/>
+          <w:szCs w:val="22"/>
+        </w:rPr>
+      </w:pPr>
+    </w:p>
+    <w:p>
+      <w:pPr>
+        <w:rPr>
+          <w:sz w:val="22"/>
+          <w:szCs w:val="22"/>
+        </w:rPr>
+      </w:pPr>
+      <w:r>
+        <w:rPr>
+          <w:sz w:val="22"/>
+          <w:szCs w:val="22"/>
+        </w:rPr>
+        <w:t>We also calculated proportional richness change at each site through time, based on the number of taxa added or subtracted from a site between time n+1 and n, divided by the number of taxa at the site at time n.</w:t>
+      </w:r>
+    </w:p>
+    <w:p>
+      <w:pPr>
+        <w:rPr>
+          <w:sz w:val="22"/>
+          <w:szCs w:val="22"/>
+        </w:rPr>
+      </w:pPr>
+    </w:p>
+    <w:p>
+      <w:pPr>
+        <w:rPr>
+          <w:sz w:val="22"/>
+          <w:szCs w:val="22"/>
+        </w:rPr>
+      </w:pPr>
+    </w:p>
+    <w:p>
+      <w:pPr>
+        <w:rPr>
+          <w:sz w:val="22"/>
+          <w:szCs w:val="22"/>
+        </w:rPr>
+      </w:pPr>
+      <w:r>
+        <w:rPr>
+          <w:sz w:val="22"/>
+          <w:szCs w:val="22"/>
+        </w:rPr>
+        <w:t>We de</w:t>
+      </w:r>
+      <w:r>
+        <w:rPr>
+          <w:sz w:val="22"/>
+          <w:szCs w:val="22"/>
+        </w:rPr>
+        <w:t>termined mean pollen richness acr</w:t>
+      </w:r>
+      <w:r>
+        <w:rPr>
+          <w:sz w:val="22"/>
+          <w:szCs w:val="22"/>
+        </w:rPr>
+        <w:t>oss sites</w:t>
+      </w:r>
+      <w:r>
+        <w:rPr>
+          <w:sz w:val="22"/>
+          <w:szCs w:val="22"/>
+        </w:rPr>
+        <w:t xml:space="preserve">, richness change at each site through time, and which specific taxa were added or subtracted from each site at each time step. </w:t>
+      </w:r>
+    </w:p>
+    <w:p>
+      <w:pPr>
+        <w:rPr>
+          <w:sz w:val="22"/>
+          <w:szCs w:val="22"/>
+        </w:rPr>
+      </w:pPr>
+    </w:p>
+    <w:p>
+      <w:pPr>
+        <w:rPr>
+          <w:sz w:val="22"/>
+          <w:szCs w:val="22"/>
+        </w:rPr>
+      </w:pPr>
+    </w:p>
+    <w:p>
+      <w:pPr>
+        <w:rPr>
+          <w:sz w:val="22"/>
+          <w:szCs w:val="22"/>
+        </w:rPr>
+      </w:pPr>
+      <w:r>
+        <w:rPr>
+          <w:sz w:val="22"/>
+          <w:szCs w:val="22"/>
+        </w:rPr>
+        <w:t>We compared these metrics to the magnitude of temperature change at each site (Figure 3) based on downscaled CCSM3 paleoclimate simulations (Liu et al. 2009, Lorenz et al. unpub), and to the location of the site relative to the ‘range’ centroid of the genus (Figure 4).</w:t>
+      </w:r>
+    </w:p>
+    <w:p>
+      <w:pPr>
+        <w:rPr>
+          <w:sz w:val="22"/>
+          <w:szCs w:val="22"/>
+        </w:rPr>
+      </w:pPr>
+    </w:p>
+    <w:p>
+      <w:pPr>
+        <w:rPr>
+          <w:sz w:val="22"/>
+          <w:szCs w:val="22"/>
+        </w:rPr>
+      </w:pPr>
+      <w:r>
+        <w:rPr>
+          <w:sz w:val="22"/>
+          <w:szCs w:val="22"/>
+        </w:rPr>
+        <w:t>Significance of change was determined by a linear model between richness and time at each site. The shading of the icon indicates the oldest age of the time series of pollen richness.</w:t>
       </w:r>
     </w:p>
     <w:p>
@@ -762,23 +783,151 @@
           <w:sz w:val="22"/>
           <w:szCs w:val="22"/>
         </w:rPr>
+        <w:t>• However, some individual sites had significant decreases (36 sites; Figure 2c) or increases (86 sites; Figure 2d) in richness through time. Sites with significant increases through time showed a slight northern bias (Figure 1).</w:t>
+      </w:r>
+    </w:p>
+    <w:p>
+      <w:pPr>
+        <w:rPr>
+          <w:sz w:val="22"/>
+          <w:szCs w:val="22"/>
+        </w:rPr>
+      </w:pPr>
+    </w:p>
+    <w:p>
+      <w:pPr>
+        <w:rPr>
+          <w:b/>
+          <w:sz w:val="22"/>
+          <w:szCs w:val="22"/>
+        </w:rPr>
+      </w:pPr>
+      <w:r>
+        <w:rPr>
+          <w:b/>
+          <w:sz w:val="22"/>
+          <w:szCs w:val="22"/>
+        </w:rPr>
+        <w:t>Question 2: Are changes in pollen richness related to climate changes?</w:t>
+      </w:r>
+    </w:p>
+    <w:p>
+      <w:pPr>
+        <w:rPr>
+          <w:sz w:val="22"/>
+          <w:szCs w:val="22"/>
+        </w:rPr>
+      </w:pPr>
+      <w:r>
+        <w:rPr>
+          <w:sz w:val="22"/>
+          <w:szCs w:val="22"/>
+        </w:rPr>
+        <w:t>• We examined changes in two ways. First, we compared changes in pollen richness and modeled temperature at a site-by-site level (Figure 3a). Second, we examined mean changes in richness versus mean changes in temperature, for each time step (Figure 3b,c). In each case, there was not a significant relationship between temperature and richness.</w:t>
+      </w:r>
+    </w:p>
+    <w:p>
+      <w:pPr>
+        <w:rPr>
+          <w:sz w:val="22"/>
+          <w:szCs w:val="22"/>
+        </w:rPr>
+      </w:pPr>
+    </w:p>
+    <w:p>
+      <w:pPr>
+        <w:rPr>
+          <w:sz w:val="22"/>
+          <w:szCs w:val="22"/>
+        </w:rPr>
+      </w:pPr>
+      <w:r>
+        <w:rPr>
+          <w:sz w:val="22"/>
+          <w:szCs w:val="22"/>
+        </w:rPr>
         <w:t xml:space="preserve">• </w:t>
       </w:r>
-      <w:proofErr w:type="gramStart"/>
-      <w:r>
-        <w:rPr>
-          <w:sz w:val="22"/>
-          <w:szCs w:val="22"/>
-        </w:rPr>
-        <w:t>However</w:t>
-      </w:r>
-      <w:proofErr w:type="gramEnd"/>
-      <w:r>
-        <w:rPr>
-          <w:sz w:val="22"/>
-          <w:szCs w:val="22"/>
-        </w:rPr>
-        <w:t>, some individual sites had significant decreases (36 sites; Figure 2c) or increases (86 sites; Figure 2d) in richness through time. Sites with significant increases through time showed a slight northern bias (Figure 1).</w:t>
+      <w:r>
+        <w:rPr>
+          <w:sz w:val="22"/>
+          <w:szCs w:val="22"/>
+        </w:rPr>
+        <w:t>T</w:t>
+      </w:r>
+      <w:r>
+        <w:rPr>
+          <w:sz w:val="22"/>
+          <w:szCs w:val="22"/>
+        </w:rPr>
+        <w:t>here was a stronger (but still non-significant) pattern in the Holocene (Figure 3c) than in the Pleistocene (Figure 3b), opposite to expectations that diversity should be more strongly affected by larger cli- mate changes.</w:t>
+      </w:r>
+    </w:p>
+    <w:p>
+      <w:pPr>
+        <w:rPr>
+          <w:sz w:val="22"/>
+          <w:szCs w:val="22"/>
+        </w:rPr>
+      </w:pPr>
+    </w:p>
+    <w:p>
+      <w:pPr>
+        <w:rPr>
+          <w:sz w:val="22"/>
+          <w:szCs w:val="22"/>
+        </w:rPr>
+      </w:pPr>
+      <w:r>
+        <w:rPr>
+          <w:sz w:val="22"/>
+          <w:szCs w:val="22"/>
+        </w:rPr>
+        <w:t xml:space="preserve">• </w:t>
+      </w:r>
+      <w:r>
+        <w:rPr>
+          <w:sz w:val="22"/>
+          <w:szCs w:val="22"/>
+        </w:rPr>
+        <w:t>T</w:t>
+      </w:r>
+      <w:r>
+        <w:rPr>
+          <w:sz w:val="22"/>
+          <w:szCs w:val="22"/>
+        </w:rPr>
+        <w:t>here was not a significant relationship with temperature</w:t>
+      </w:r>
+    </w:p>
+    <w:p>
+      <w:pPr>
+        <w:rPr>
+          <w:sz w:val="22"/>
+          <w:szCs w:val="22"/>
+        </w:rPr>
+      </w:pPr>
+      <w:r>
+        <w:rPr>
+          <w:sz w:val="22"/>
+          <w:szCs w:val="22"/>
+        </w:rPr>
+        <w:t>change for sites with significant increases or decreases in richness through</w:t>
+      </w:r>
+    </w:p>
+    <w:p>
+      <w:pPr>
+        <w:rPr>
+          <w:sz w:val="22"/>
+          <w:szCs w:val="22"/>
+        </w:rPr>
+      </w:pPr>
+      <w:r>
+        <w:rPr>
+          <w:sz w:val="22"/>
+          <w:szCs w:val="22"/>
+        </w:rPr>
+        <w:t>time (Figure 1, Figure 2c,d).  Relationship between richness changes and climate change. There was no significant relationship between the amount of richness change and the amount of temperature change (based on yearly average maximum temperature), either at a) individual sites, b) across sites through the Pleistocene (21,000 to 11,000 ybp), or c) across sites through the Holocene (11,000 ybp to the present).</w:t>
       </w:r>
     </w:p>
     <w:p>
@@ -803,250 +952,6 @@
           <w:sz w:val="22"/>
           <w:szCs w:val="22"/>
         </w:rPr>
-        <w:t>Question 2: Are changes in pollen richness related to climate changes?</w:t>
-      </w:r>
-    </w:p>
-    <w:p>
-      <w:pPr>
-        <w:rPr>
-          <w:sz w:val="22"/>
-          <w:szCs w:val="22"/>
-        </w:rPr>
-      </w:pPr>
-      <w:r>
-        <w:rPr>
-          <w:sz w:val="22"/>
-          <w:szCs w:val="22"/>
-        </w:rPr>
-        <w:t xml:space="preserve">• </w:t>
-      </w:r>
-      <w:proofErr w:type="gramStart"/>
-      <w:r>
-        <w:rPr>
-          <w:sz w:val="22"/>
-          <w:szCs w:val="22"/>
-        </w:rPr>
-        <w:t>We</w:t>
-      </w:r>
-      <w:proofErr w:type="gramEnd"/>
-      <w:r>
-        <w:rPr>
-          <w:sz w:val="22"/>
-          <w:szCs w:val="22"/>
-        </w:rPr>
-        <w:t xml:space="preserve"> examined changes in two ways. First, we compared changes in pollen richness and modeled temperature at a site-by-site level (Figure 3a). Second, we examined mean changes in richness versus mean changes in temperature, for each time step (Figure 3b,c). In each case, there was not a significant relationship between temperature and richness.</w:t>
-      </w:r>
-    </w:p>
-    <w:p>
-      <w:pPr>
-        <w:rPr>
-          <w:sz w:val="22"/>
-          <w:szCs w:val="22"/>
-        </w:rPr>
-      </w:pPr>
-    </w:p>
-    <w:p>
-      <w:pPr>
-        <w:rPr>
-          <w:sz w:val="22"/>
-          <w:szCs w:val="22"/>
-        </w:rPr>
-      </w:pPr>
-      <w:r>
-        <w:rPr>
-          <w:sz w:val="22"/>
-          <w:szCs w:val="22"/>
-        </w:rPr>
-        <w:t xml:space="preserve">• </w:t>
-      </w:r>
-      <w:proofErr w:type="gramStart"/>
-      <w:r>
-        <w:rPr>
-          <w:sz w:val="22"/>
-          <w:szCs w:val="22"/>
-        </w:rPr>
-        <w:t>T</w:t>
-      </w:r>
-      <w:r>
-        <w:rPr>
-          <w:sz w:val="22"/>
-          <w:szCs w:val="22"/>
-        </w:rPr>
-        <w:t>here</w:t>
-      </w:r>
-      <w:proofErr w:type="gramEnd"/>
-      <w:r>
-        <w:rPr>
-          <w:sz w:val="22"/>
-          <w:szCs w:val="22"/>
-        </w:rPr>
-        <w:t xml:space="preserve"> was a stronger (but still non-significant) pattern in the Holocene (Figure 3c) than in the Pleistocene (Figure 3b), opposite to expectations that diversity should be more strongly affected by larger cli- mate changes.</w:t>
-      </w:r>
-    </w:p>
-    <w:p>
-      <w:pPr>
-        <w:rPr>
-          <w:sz w:val="22"/>
-          <w:szCs w:val="22"/>
-        </w:rPr>
-      </w:pPr>
-    </w:p>
-    <w:p>
-      <w:pPr>
-        <w:rPr>
-          <w:sz w:val="22"/>
-          <w:szCs w:val="22"/>
-        </w:rPr>
-      </w:pPr>
-      <w:r>
-        <w:rPr>
-          <w:sz w:val="22"/>
-          <w:szCs w:val="22"/>
-        </w:rPr>
-        <w:t xml:space="preserve">• </w:t>
-      </w:r>
-      <w:proofErr w:type="gramStart"/>
-      <w:r>
-        <w:rPr>
-          <w:sz w:val="22"/>
-          <w:szCs w:val="22"/>
-        </w:rPr>
-        <w:t>T</w:t>
-      </w:r>
-      <w:r>
-        <w:rPr>
-          <w:sz w:val="22"/>
-          <w:szCs w:val="22"/>
-        </w:rPr>
-        <w:t>here</w:t>
-      </w:r>
-      <w:proofErr w:type="gramEnd"/>
-      <w:r>
-        <w:rPr>
-          <w:sz w:val="22"/>
-          <w:szCs w:val="22"/>
-        </w:rPr>
-        <w:t xml:space="preserve"> was not a significant relationship with temperature</w:t>
-      </w:r>
-    </w:p>
-    <w:p>
-      <w:pPr>
-        <w:rPr>
-          <w:sz w:val="22"/>
-          <w:szCs w:val="22"/>
-        </w:rPr>
-      </w:pPr>
-      <w:proofErr w:type="gramStart"/>
-      <w:r>
-        <w:rPr>
-          <w:sz w:val="22"/>
-          <w:szCs w:val="22"/>
-        </w:rPr>
-        <w:t>change</w:t>
-      </w:r>
-      <w:proofErr w:type="gramEnd"/>
-      <w:r>
-        <w:rPr>
-          <w:sz w:val="22"/>
-          <w:szCs w:val="22"/>
-        </w:rPr>
-        <w:t xml:space="preserve"> for sites with significant increases or decreases in richness through</w:t>
-      </w:r>
-    </w:p>
-    <w:p>
-      <w:pPr>
-        <w:rPr>
-          <w:sz w:val="22"/>
-          <w:szCs w:val="22"/>
-        </w:rPr>
-      </w:pPr>
-      <w:proofErr w:type="gramStart"/>
-      <w:r>
-        <w:rPr>
-          <w:sz w:val="22"/>
-          <w:szCs w:val="22"/>
-        </w:rPr>
-        <w:t>time</w:t>
-      </w:r>
-      <w:proofErr w:type="gramEnd"/>
-      <w:r>
-        <w:rPr>
-          <w:sz w:val="22"/>
-          <w:szCs w:val="22"/>
-        </w:rPr>
-        <w:t xml:space="preserve"> (Figure 1, Figure 2c,d).  </w:t>
-      </w:r>
-      <w:proofErr w:type="gramStart"/>
-      <w:r>
-        <w:rPr>
-          <w:sz w:val="22"/>
-          <w:szCs w:val="22"/>
-        </w:rPr>
-        <w:t>Relationship between richness changes and climate change.</w:t>
-      </w:r>
-      <w:proofErr w:type="gramEnd"/>
-      <w:r>
-        <w:rPr>
-          <w:sz w:val="22"/>
-          <w:szCs w:val="22"/>
-        </w:rPr>
-        <w:t xml:space="preserve"> There was no significant relationship between the amount of richness change and the amount of temperature change (based on yearly average maximum temperature), either at a) individual sites, b) across sites through the Pleistocene (21,000 to 11,000 </w:t>
-      </w:r>
-      <w:proofErr w:type="spellStart"/>
-      <w:r>
-        <w:rPr>
-          <w:sz w:val="22"/>
-          <w:szCs w:val="22"/>
-        </w:rPr>
-        <w:t>ybp</w:t>
-      </w:r>
-      <w:proofErr w:type="spellEnd"/>
-      <w:r>
-        <w:rPr>
-          <w:sz w:val="22"/>
-          <w:szCs w:val="22"/>
-        </w:rPr>
-        <w:t xml:space="preserve">), or c) across sites through the Holocene (11,000 </w:t>
-      </w:r>
-      <w:proofErr w:type="spellStart"/>
-      <w:r>
-        <w:rPr>
-          <w:sz w:val="22"/>
-          <w:szCs w:val="22"/>
-        </w:rPr>
-        <w:t>ybp</w:t>
-      </w:r>
-      <w:proofErr w:type="spellEnd"/>
-      <w:r>
-        <w:rPr>
-          <w:sz w:val="22"/>
-          <w:szCs w:val="22"/>
-        </w:rPr>
-        <w:t xml:space="preserve"> to the present).</w:t>
-      </w:r>
-    </w:p>
-    <w:p>
-      <w:pPr>
-        <w:rPr>
-          <w:sz w:val="22"/>
-          <w:szCs w:val="22"/>
-        </w:rPr>
-      </w:pPr>
-    </w:p>
-    <w:p>
-      <w:pPr>
-        <w:rPr>
-          <w:b/>
-          <w:sz w:val="22"/>
-          <w:szCs w:val="22"/>
-        </w:rPr>
-      </w:pPr>
-      <w:r>
-        <w:rPr>
-          <w:b/>
-          <w:sz w:val="22"/>
-          <w:szCs w:val="22"/>
-        </w:rPr>
         <w:t>Question 3: Are there spatial patterns to pollen richness change?</w:t>
       </w:r>
     </w:p>
@@ -1062,174 +967,30 @@
           <w:sz w:val="22"/>
           <w:szCs w:val="22"/>
         </w:rPr>
-        <w:t xml:space="preserve">• </w:t>
-      </w:r>
-      <w:proofErr w:type="gramStart"/>
-      <w:r>
-        <w:rPr>
-          <w:sz w:val="22"/>
-          <w:szCs w:val="22"/>
-        </w:rPr>
-        <w:t>Most</w:t>
-      </w:r>
-      <w:proofErr w:type="gramEnd"/>
-      <w:r>
-        <w:rPr>
-          <w:sz w:val="22"/>
-          <w:szCs w:val="22"/>
-        </w:rPr>
-        <w:t xml:space="preserve"> time periods show no spatial patterns of pollen richness change. That is, there was no relationship between richness change and latitude (except for between 13-12,000 </w:t>
-      </w:r>
-      <w:proofErr w:type="spellStart"/>
-      <w:r>
-        <w:rPr>
-          <w:sz w:val="22"/>
-          <w:szCs w:val="22"/>
-        </w:rPr>
-        <w:t>ybp</w:t>
-      </w:r>
-      <w:proofErr w:type="spellEnd"/>
-      <w:r>
-        <w:rPr>
-          <w:sz w:val="22"/>
-          <w:szCs w:val="22"/>
-        </w:rPr>
-        <w:t xml:space="preserve"> and 1,000 </w:t>
-      </w:r>
-      <w:proofErr w:type="spellStart"/>
-      <w:r>
-        <w:rPr>
-          <w:sz w:val="22"/>
-          <w:szCs w:val="22"/>
-        </w:rPr>
-        <w:t>ybp</w:t>
-      </w:r>
-      <w:proofErr w:type="spellEnd"/>
-      <w:r>
-        <w:rPr>
-          <w:sz w:val="22"/>
-          <w:szCs w:val="22"/>
-        </w:rPr>
-        <w:t xml:space="preserve"> to the present) or longitude (except for between 13-12,000 </w:t>
-      </w:r>
-      <w:proofErr w:type="spellStart"/>
-      <w:r>
-        <w:rPr>
-          <w:sz w:val="22"/>
-          <w:szCs w:val="22"/>
-        </w:rPr>
-        <w:t>ybp</w:t>
-      </w:r>
-      <w:proofErr w:type="spellEnd"/>
-      <w:r>
-        <w:rPr>
-          <w:sz w:val="22"/>
-          <w:szCs w:val="22"/>
-        </w:rPr>
-        <w:t xml:space="preserve">). Richness changes were positively associated with latitude and negatively associated with longitude from 13-12,000 </w:t>
-      </w:r>
-      <w:proofErr w:type="spellStart"/>
-      <w:r>
-        <w:rPr>
-          <w:sz w:val="22"/>
-          <w:szCs w:val="22"/>
-        </w:rPr>
-        <w:t>ypb</w:t>
-      </w:r>
-      <w:proofErr w:type="spellEnd"/>
-      <w:r>
-        <w:rPr>
-          <w:sz w:val="22"/>
-          <w:szCs w:val="22"/>
-        </w:rPr>
-        <w:t xml:space="preserve"> (taxa additions to the north and the west), but negatively associated with latitude from 1,000 </w:t>
-      </w:r>
-      <w:proofErr w:type="spellStart"/>
-      <w:r>
-        <w:rPr>
-          <w:sz w:val="22"/>
-          <w:szCs w:val="22"/>
-        </w:rPr>
-        <w:t>ybp</w:t>
-      </w:r>
-      <w:proofErr w:type="spellEnd"/>
-      <w:r>
-        <w:rPr>
-          <w:sz w:val="22"/>
-          <w:szCs w:val="22"/>
-        </w:rPr>
-        <w:t xml:space="preserve"> to the present (more taxa additions to the south).</w:t>
-      </w:r>
-    </w:p>
-    <w:p>
-      <w:pPr>
-        <w:rPr>
-          <w:sz w:val="22"/>
-          <w:szCs w:val="22"/>
-        </w:rPr>
-      </w:pPr>
-    </w:p>
-    <w:p>
-      <w:pPr>
-        <w:rPr>
-          <w:sz w:val="22"/>
-          <w:szCs w:val="22"/>
-        </w:rPr>
-      </w:pPr>
-      <w:r>
-        <w:rPr>
-          <w:sz w:val="22"/>
-          <w:szCs w:val="22"/>
-        </w:rPr>
-        <w:t xml:space="preserve">• </w:t>
-      </w:r>
-      <w:proofErr w:type="gramStart"/>
-      <w:r>
-        <w:rPr>
-          <w:sz w:val="22"/>
-          <w:szCs w:val="22"/>
-        </w:rPr>
-        <w:t>There</w:t>
-      </w:r>
-      <w:proofErr w:type="gramEnd"/>
-      <w:r>
-        <w:rPr>
-          <w:sz w:val="22"/>
-          <w:szCs w:val="22"/>
-        </w:rPr>
-        <w:t xml:space="preserve"> were no significant differences, between species that were added </w:t>
-      </w:r>
-      <w:proofErr w:type="spellStart"/>
-      <w:r>
-        <w:rPr>
-          <w:sz w:val="22"/>
-          <w:szCs w:val="22"/>
-        </w:rPr>
-        <w:t>vs</w:t>
-      </w:r>
-      <w:proofErr w:type="spellEnd"/>
-      <w:r>
-        <w:rPr>
-          <w:sz w:val="22"/>
-          <w:szCs w:val="22"/>
-        </w:rPr>
-        <w:t xml:space="preserve"> extirpated </w:t>
-      </w:r>
-      <w:proofErr w:type="spellStart"/>
-      <w:r>
-        <w:rPr>
-          <w:sz w:val="22"/>
-          <w:szCs w:val="22"/>
-        </w:rPr>
-        <w:t>vs</w:t>
-      </w:r>
-      <w:proofErr w:type="spellEnd"/>
-      <w:r>
-        <w:rPr>
-          <w:sz w:val="22"/>
-          <w:szCs w:val="22"/>
-        </w:rPr>
-        <w:t xml:space="preserve"> experienced no change, in the overall pattern of direction between the centroids of the taxa ‘ranges’ and local sites (Figure 4).</w:t>
+        <w:t>• Most time periods show no spatial patterns of pollen richness change. That is, there was no relationship between richness change and latitude (except for between 13-12,000 ybp and 1,000 ybp to the present) or longitude (except for between 13-12,000 ybp). Richness changes were positively associated with latitude and negatively associated with longitude from 13-12,000 ypb (taxa additions to the north and the west), but negatively associated with latitude from 1,000 ybp to the present (more taxa additions to the south).</w:t>
+      </w:r>
+    </w:p>
+    <w:p>
+      <w:pPr>
+        <w:rPr>
+          <w:sz w:val="22"/>
+          <w:szCs w:val="22"/>
+        </w:rPr>
+      </w:pPr>
+    </w:p>
+    <w:p>
+      <w:pPr>
+        <w:rPr>
+          <w:sz w:val="22"/>
+          <w:szCs w:val="22"/>
+        </w:rPr>
+      </w:pPr>
+      <w:r>
+        <w:rPr>
+          <w:sz w:val="22"/>
+          <w:szCs w:val="22"/>
+        </w:rPr>
+        <w:t>• There were no significant differences, between species that were added vs extirpated vs experienced no change, in the overall pattern of direction between the centroids of the taxa ‘ranges’ and local sites (Figure 4).</w:t>
       </w:r>
     </w:p>
     <w:p>
@@ -1275,43 +1036,7 @@
           <w:sz w:val="22"/>
           <w:szCs w:val="22"/>
         </w:rPr>
-        <w:t>• While biodiversity at many sites changed substantially through time, there were no mean average changes in pollen richness at sites throughout the late Quaternary: the mean number of genera gained was roughly equal to the mean number of genera lost across all sites, and richness changes at sites were not correlated with changes in climate. These results echo recent findings that alpha diversity has not changed significantly over the past 100 years (</w:t>
-      </w:r>
-      <w:proofErr w:type="spellStart"/>
-      <w:r>
-        <w:rPr>
-          <w:color w:val="010101"/>
-          <w:sz w:val="22"/>
-          <w:szCs w:val="22"/>
-        </w:rPr>
-        <w:t>Dornelas</w:t>
-      </w:r>
-      <w:proofErr w:type="spellEnd"/>
-      <w:r>
-        <w:rPr>
-          <w:color w:val="010101"/>
-          <w:sz w:val="22"/>
-          <w:szCs w:val="22"/>
-        </w:rPr>
-        <w:t xml:space="preserve"> et. al. 2014), despite compositional change at local sites. They also hint that environmental change maintains diversity in fluctuating environ- </w:t>
-      </w:r>
-      <w:proofErr w:type="spellStart"/>
-      <w:r>
-        <w:rPr>
-          <w:color w:val="010101"/>
-          <w:sz w:val="22"/>
-          <w:szCs w:val="22"/>
-        </w:rPr>
-        <w:t>ments</w:t>
-      </w:r>
-      <w:proofErr w:type="spellEnd"/>
-      <w:r>
-        <w:rPr>
-          <w:color w:val="010101"/>
-          <w:sz w:val="22"/>
-          <w:szCs w:val="22"/>
-        </w:rPr>
-        <w:t xml:space="preserve"> by influencing colonization and extirpation of different taxa.</w:t>
+        <w:t>• While biodiversity at many sites changed substantially through time, there were no mean average changes in pollen richness at sites throughout the late Quaternary: the mean number of genera gained was roughly equal to the mean number of genera lost across all sites, and richness changes at sites were not correlated with changes in climate. These results echo recent findings that alpha diversity has not changed significantly over the past 100 years (Dornelas et. al. 2014), despite compositional change at local sites. They also hint that environmental change maintains diversity in fluctuating environ- ments by influencing colonization and extirpation of different taxa.</w:t>
       </w:r>
     </w:p>
     <w:p>
@@ -1345,43 +1070,7 @@
           <w:sz w:val="22"/>
           <w:szCs w:val="22"/>
         </w:rPr>
-        <w:t xml:space="preserve">• We will next repeat these analyses with other measures of climate besides temperature, with other fossil proxies that may be more sensitive to climate change (e.g., species-level data on plant macrofossils, small mammals), with proportional rather than absolute changes to account for the latitudinal </w:t>
-      </w:r>
-      <w:proofErr w:type="spellStart"/>
-      <w:r>
-        <w:rPr>
-          <w:color w:val="010101"/>
-          <w:sz w:val="22"/>
-          <w:szCs w:val="22"/>
-        </w:rPr>
-        <w:t>gra</w:t>
-      </w:r>
-      <w:proofErr w:type="spellEnd"/>
-      <w:r>
-        <w:rPr>
-          <w:color w:val="010101"/>
-          <w:sz w:val="22"/>
-          <w:szCs w:val="22"/>
-        </w:rPr>
-        <w:t xml:space="preserve">- </w:t>
-      </w:r>
-      <w:proofErr w:type="spellStart"/>
-      <w:r>
-        <w:rPr>
-          <w:color w:val="010101"/>
-          <w:sz w:val="22"/>
-          <w:szCs w:val="22"/>
-        </w:rPr>
-        <w:t>dient</w:t>
-      </w:r>
-      <w:proofErr w:type="spellEnd"/>
-      <w:r>
-        <w:rPr>
-          <w:color w:val="010101"/>
-          <w:sz w:val="22"/>
-          <w:szCs w:val="22"/>
-        </w:rPr>
-        <w:t xml:space="preserve"> of richness, and within smaller geographic regions such as the Great Basin that may provide more meaningful geographic scales.</w:t>
+        <w:t>• We will next repeat these analyses with other measures of climate besides temperature, with other fossil proxies that may be more sensitive to climate change (e.g., species-level data on plant macrofossils, small mammals), with proportional rather than absolute changes to account for the latitudinal gra- dient of richness, and within smaller geographic regions such as the Great Basin that may provide more meaningful geographic scales.</w:t>
       </w:r>
     </w:p>
     <w:p>
@@ -1443,6 +1132,27 @@
     </w:sectPr>
   </w:body>
 </w:document>
+</file>
+
+<file path=word/comments.xml><?xml version="1.0" encoding="utf-8"?>
+<w:comments xmlns:wpc="http://schemas.microsoft.com/office/word/2010/wordprocessingCanvas" xmlns:mo="http://schemas.microsoft.com/office/mac/office/2008/main" xmlns:mc="http://schemas.openxmlformats.org/markup-compatibility/2006" xmlns:mv="urn:schemas-microsoft-com:mac:vml" xmlns:o="urn:schemas-microsoft-com:office:office" xmlns:r="http://schemas.openxmlformats.org/officeDocument/2006/relationships" xmlns:m="http://schemas.openxmlformats.org/officeDocument/2006/math" xmlns:v="urn:schemas-microsoft-com:vml" xmlns:wp14="http://schemas.microsoft.com/office/word/2010/wordprocessingDrawing" xmlns:wp="http://schemas.openxmlformats.org/drawingml/2006/wordprocessingDrawing" xmlns:w10="urn:schemas-microsoft-com:office:word" xmlns:w="http://schemas.openxmlformats.org/wordprocessingml/2006/main" xmlns:w14="http://schemas.microsoft.com/office/word/2010/wordml" xmlns:wpg="http://schemas.microsoft.com/office/word/2010/wordprocessingGroup" xmlns:wpi="http://schemas.microsoft.com/office/word/2010/wordprocessingInk" xmlns:wne="http://schemas.microsoft.com/office/word/2006/wordml" xmlns:wps="http://schemas.microsoft.com/office/word/2010/wordprocessingShape" mc:Ignorable="w14 wp14">
+  <w:comment w:id="0" w:author="Jessica Blois" w:date="2015-07-09T07:35:00Z" w:initials="JB">
+    <w:p>
+      <w:pPr>
+        <w:pStyle w:val="CommentText"/>
+      </w:pPr>
+      <w:r>
+        <w:rPr>
+          <w:rStyle w:val="CommentReference"/>
+        </w:rPr>
+        <w:annotationRef/>
+      </w:r>
+      <w:r>
+        <w:t>this makes it sound like actual pollen samples rather than values at 6 time slices.</w:t>
+      </w:r>
+    </w:p>
+  </w:comment>
+</w:comments>
 </file>
 
 <file path=word/styles.xml><?xml version="1.0" encoding="utf-8"?>
@@ -1818,6 +1528,102 @@
       <w:u w:val="none"/>
     </w:rPr>
   </w:style>
+  <w:style w:type="character" w:styleId="CommentReference">
+    <w:name w:val="annotation reference"/>
+    <w:basedOn w:val="DefaultParagraphFont"/>
+    <w:uiPriority w:val="99"/>
+    <w:semiHidden/>
+    <w:unhideWhenUsed/>
+    <w:rsid w:val="00CB6773"/>
+    <w:rPr>
+      <w:sz w:val="18"/>
+      <w:szCs w:val="18"/>
+    </w:rPr>
+  </w:style>
+  <w:style w:type="paragraph" w:styleId="CommentText">
+    <w:name w:val="annotation text"/>
+    <w:basedOn w:val="Normal"/>
+    <w:link w:val="CommentTextChar"/>
+    <w:uiPriority w:val="99"/>
+    <w:semiHidden/>
+    <w:unhideWhenUsed/>
+    <w:rsid w:val="00CB6773"/>
+  </w:style>
+  <w:style w:type="character" w:customStyle="1" w:styleId="CommentTextChar">
+    <w:name w:val="Comment Text Char"/>
+    <w:basedOn w:val="DefaultParagraphFont"/>
+    <w:link w:val="CommentText"/>
+    <w:uiPriority w:val="99"/>
+    <w:semiHidden/>
+    <w:rsid w:val="00CB6773"/>
+  </w:style>
+  <w:style w:type="paragraph" w:styleId="CommentSubject">
+    <w:name w:val="annotation subject"/>
+    <w:basedOn w:val="CommentText"/>
+    <w:next w:val="CommentText"/>
+    <w:link w:val="CommentSubjectChar"/>
+    <w:uiPriority w:val="99"/>
+    <w:semiHidden/>
+    <w:unhideWhenUsed/>
+    <w:rsid w:val="00CB6773"/>
+    <w:rPr>
+      <w:b/>
+      <w:bCs/>
+      <w:sz w:val="20"/>
+      <w:szCs w:val="20"/>
+    </w:rPr>
+  </w:style>
+  <w:style w:type="character" w:customStyle="1" w:styleId="CommentSubjectChar">
+    <w:name w:val="Comment Subject Char"/>
+    <w:basedOn w:val="CommentTextChar"/>
+    <w:link w:val="CommentSubject"/>
+    <w:uiPriority w:val="99"/>
+    <w:semiHidden/>
+    <w:rsid w:val="00CB6773"/>
+    <w:rPr>
+      <w:b/>
+      <w:bCs/>
+      <w:sz w:val="20"/>
+      <w:szCs w:val="20"/>
+    </w:rPr>
+  </w:style>
+  <w:style w:type="paragraph" w:styleId="Revision">
+    <w:name w:val="Revision"/>
+    <w:hidden/>
+    <w:uiPriority w:val="99"/>
+    <w:semiHidden/>
+    <w:rsid w:val="00CB6773"/>
+    <w:pPr>
+      <w:spacing w:after="0"/>
+    </w:pPr>
+  </w:style>
+  <w:style w:type="paragraph" w:styleId="BalloonText">
+    <w:name w:val="Balloon Text"/>
+    <w:basedOn w:val="Normal"/>
+    <w:link w:val="BalloonTextChar"/>
+    <w:uiPriority w:val="99"/>
+    <w:semiHidden/>
+    <w:unhideWhenUsed/>
+    <w:rsid w:val="00CB6773"/>
+    <w:rPr>
+      <w:rFonts w:ascii="Lucida Grande" w:hAnsi="Lucida Grande" w:cs="Lucida Grande"/>
+      <w:sz w:val="18"/>
+      <w:szCs w:val="18"/>
+    </w:rPr>
+  </w:style>
+  <w:style w:type="character" w:customStyle="1" w:styleId="BalloonTextChar">
+    <w:name w:val="Balloon Text Char"/>
+    <w:basedOn w:val="DefaultParagraphFont"/>
+    <w:link w:val="BalloonText"/>
+    <w:uiPriority w:val="99"/>
+    <w:semiHidden/>
+    <w:rsid w:val="00CB6773"/>
+    <w:rPr>
+      <w:rFonts w:ascii="Lucida Grande" w:hAnsi="Lucida Grande" w:cs="Lucida Grande"/>
+      <w:sz w:val="18"/>
+      <w:szCs w:val="18"/>
+    </w:rPr>
+  </w:style>
 </w:styles>
 </file>
 
@@ -2192,6 +1998,102 @@
     <w:rPr>
       <w:color w:val="7F7F7F" w:themeColor="text1" w:themeTint="80"/>
       <w:u w:val="none"/>
+    </w:rPr>
+  </w:style>
+  <w:style w:type="character" w:styleId="CommentReference">
+    <w:name w:val="annotation reference"/>
+    <w:basedOn w:val="DefaultParagraphFont"/>
+    <w:uiPriority w:val="99"/>
+    <w:semiHidden/>
+    <w:unhideWhenUsed/>
+    <w:rsid w:val="00CB6773"/>
+    <w:rPr>
+      <w:sz w:val="18"/>
+      <w:szCs w:val="18"/>
+    </w:rPr>
+  </w:style>
+  <w:style w:type="paragraph" w:styleId="CommentText">
+    <w:name w:val="annotation text"/>
+    <w:basedOn w:val="Normal"/>
+    <w:link w:val="CommentTextChar"/>
+    <w:uiPriority w:val="99"/>
+    <w:semiHidden/>
+    <w:unhideWhenUsed/>
+    <w:rsid w:val="00CB6773"/>
+  </w:style>
+  <w:style w:type="character" w:customStyle="1" w:styleId="CommentTextChar">
+    <w:name w:val="Comment Text Char"/>
+    <w:basedOn w:val="DefaultParagraphFont"/>
+    <w:link w:val="CommentText"/>
+    <w:uiPriority w:val="99"/>
+    <w:semiHidden/>
+    <w:rsid w:val="00CB6773"/>
+  </w:style>
+  <w:style w:type="paragraph" w:styleId="CommentSubject">
+    <w:name w:val="annotation subject"/>
+    <w:basedOn w:val="CommentText"/>
+    <w:next w:val="CommentText"/>
+    <w:link w:val="CommentSubjectChar"/>
+    <w:uiPriority w:val="99"/>
+    <w:semiHidden/>
+    <w:unhideWhenUsed/>
+    <w:rsid w:val="00CB6773"/>
+    <w:rPr>
+      <w:b/>
+      <w:bCs/>
+      <w:sz w:val="20"/>
+      <w:szCs w:val="20"/>
+    </w:rPr>
+  </w:style>
+  <w:style w:type="character" w:customStyle="1" w:styleId="CommentSubjectChar">
+    <w:name w:val="Comment Subject Char"/>
+    <w:basedOn w:val="CommentTextChar"/>
+    <w:link w:val="CommentSubject"/>
+    <w:uiPriority w:val="99"/>
+    <w:semiHidden/>
+    <w:rsid w:val="00CB6773"/>
+    <w:rPr>
+      <w:b/>
+      <w:bCs/>
+      <w:sz w:val="20"/>
+      <w:szCs w:val="20"/>
+    </w:rPr>
+  </w:style>
+  <w:style w:type="paragraph" w:styleId="Revision">
+    <w:name w:val="Revision"/>
+    <w:hidden/>
+    <w:uiPriority w:val="99"/>
+    <w:semiHidden/>
+    <w:rsid w:val="00CB6773"/>
+    <w:pPr>
+      <w:spacing w:after="0"/>
+    </w:pPr>
+  </w:style>
+  <w:style w:type="paragraph" w:styleId="BalloonText">
+    <w:name w:val="Balloon Text"/>
+    <w:basedOn w:val="Normal"/>
+    <w:link w:val="BalloonTextChar"/>
+    <w:uiPriority w:val="99"/>
+    <w:semiHidden/>
+    <w:unhideWhenUsed/>
+    <w:rsid w:val="00CB6773"/>
+    <w:rPr>
+      <w:rFonts w:ascii="Lucida Grande" w:hAnsi="Lucida Grande" w:cs="Lucida Grande"/>
+      <w:sz w:val="18"/>
+      <w:szCs w:val="18"/>
+    </w:rPr>
+  </w:style>
+  <w:style w:type="character" w:customStyle="1" w:styleId="BalloonTextChar">
+    <w:name w:val="Balloon Text Char"/>
+    <w:basedOn w:val="DefaultParagraphFont"/>
+    <w:link w:val="BalloonText"/>
+    <w:uiPriority w:val="99"/>
+    <w:semiHidden/>
+    <w:rsid w:val="00CB6773"/>
+    <w:rPr>
+      <w:rFonts w:ascii="Lucida Grande" w:hAnsi="Lucida Grande" w:cs="Lucida Grande"/>
+      <w:sz w:val="18"/>
+      <w:szCs w:val="18"/>
     </w:rPr>
   </w:style>
 </w:styles>

</xml_diff>